<commit_message>
Added Pdf file exp2 DAA
</commit_message>
<xml_diff>
--- a/4th SEM/DAA/Exp2/ManishJadhav_DAA2_2023301005.docx
+++ b/4th SEM/DAA/Exp2/ManishJadhav_DAA2_2023301005.docx
@@ -11292,6 +11292,1006 @@
               <w:t>Pseudo Code &amp; Example</w:t>
             </w:r>
           </w:p>
+          <w:p>
+            <w:pPr>
+              <w:pBdr>
+                <w:top w:val="nil"/>
+                <w:left w:val="nil"/>
+                <w:bottom w:val="nil"/>
+                <w:right w:val="nil"/>
+                <w:between w:val="nil"/>
+              </w:pBdr>
+              <w:spacing w:before="97" w:line="276" w:lineRule="auto"/>
+              <w:ind w:right="93"/>
+              <w:rPr>
+                <w:rFonts w:ascii="Times New Roman" w:eastAsia="Times New Roman" w:hAnsi="Times New Roman" w:cs="Times New Roman"/>
+                <w:b/>
+                <w:color w:val="000000"/>
+                <w:sz w:val="26"/>
+                <w:szCs w:val="26"/>
+              </w:rPr>
+            </w:pPr>
+          </w:p>
+          <w:p>
+            <w:pPr>
+              <w:pBdr>
+                <w:top w:val="nil"/>
+                <w:left w:val="nil"/>
+                <w:bottom w:val="nil"/>
+                <w:right w:val="nil"/>
+                <w:between w:val="nil"/>
+              </w:pBdr>
+              <w:spacing w:before="97" w:line="276" w:lineRule="auto"/>
+              <w:ind w:right="93"/>
+              <w:rPr>
+                <w:rFonts w:ascii="Times New Roman" w:eastAsia="Times New Roman" w:hAnsi="Times New Roman" w:cs="Times New Roman"/>
+                <w:b/>
+                <w:color w:val="000000"/>
+                <w:sz w:val="26"/>
+                <w:szCs w:val="26"/>
+              </w:rPr>
+            </w:pPr>
+          </w:p>
+          <w:p>
+            <w:pPr>
+              <w:pBdr>
+                <w:top w:val="nil"/>
+                <w:left w:val="nil"/>
+                <w:bottom w:val="nil"/>
+                <w:right w:val="nil"/>
+                <w:between w:val="nil"/>
+              </w:pBdr>
+              <w:spacing w:before="97" w:line="276" w:lineRule="auto"/>
+              <w:ind w:right="93"/>
+              <w:rPr>
+                <w:rFonts w:ascii="Times New Roman" w:eastAsia="Times New Roman" w:hAnsi="Times New Roman" w:cs="Times New Roman"/>
+                <w:b/>
+                <w:color w:val="000000"/>
+                <w:sz w:val="26"/>
+                <w:szCs w:val="26"/>
+              </w:rPr>
+            </w:pPr>
+          </w:p>
+          <w:p>
+            <w:pPr>
+              <w:pBdr>
+                <w:top w:val="nil"/>
+                <w:left w:val="nil"/>
+                <w:bottom w:val="nil"/>
+                <w:right w:val="nil"/>
+                <w:between w:val="nil"/>
+              </w:pBdr>
+              <w:spacing w:before="97" w:line="276" w:lineRule="auto"/>
+              <w:ind w:right="93"/>
+              <w:rPr>
+                <w:rFonts w:ascii="Times New Roman" w:eastAsia="Times New Roman" w:hAnsi="Times New Roman" w:cs="Times New Roman"/>
+                <w:b/>
+                <w:color w:val="000000"/>
+                <w:sz w:val="26"/>
+                <w:szCs w:val="26"/>
+              </w:rPr>
+            </w:pPr>
+          </w:p>
+          <w:p>
+            <w:pPr>
+              <w:pBdr>
+                <w:top w:val="nil"/>
+                <w:left w:val="nil"/>
+                <w:bottom w:val="nil"/>
+                <w:right w:val="nil"/>
+                <w:between w:val="nil"/>
+              </w:pBdr>
+              <w:spacing w:before="97" w:line="276" w:lineRule="auto"/>
+              <w:ind w:right="93"/>
+              <w:rPr>
+                <w:rFonts w:ascii="Times New Roman" w:eastAsia="Times New Roman" w:hAnsi="Times New Roman" w:cs="Times New Roman"/>
+                <w:b/>
+                <w:color w:val="000000"/>
+                <w:sz w:val="26"/>
+                <w:szCs w:val="26"/>
+              </w:rPr>
+            </w:pPr>
+          </w:p>
+          <w:p>
+            <w:pPr>
+              <w:pBdr>
+                <w:top w:val="nil"/>
+                <w:left w:val="nil"/>
+                <w:bottom w:val="nil"/>
+                <w:right w:val="nil"/>
+                <w:between w:val="nil"/>
+              </w:pBdr>
+              <w:spacing w:before="97" w:line="276" w:lineRule="auto"/>
+              <w:ind w:right="93"/>
+              <w:rPr>
+                <w:rFonts w:ascii="Times New Roman" w:eastAsia="Times New Roman" w:hAnsi="Times New Roman" w:cs="Times New Roman"/>
+                <w:b/>
+                <w:color w:val="000000"/>
+                <w:sz w:val="26"/>
+                <w:szCs w:val="26"/>
+              </w:rPr>
+            </w:pPr>
+          </w:p>
+          <w:p>
+            <w:pPr>
+              <w:pBdr>
+                <w:top w:val="nil"/>
+                <w:left w:val="nil"/>
+                <w:bottom w:val="nil"/>
+                <w:right w:val="nil"/>
+                <w:between w:val="nil"/>
+              </w:pBdr>
+              <w:spacing w:before="97" w:line="276" w:lineRule="auto"/>
+              <w:ind w:right="93"/>
+              <w:rPr>
+                <w:rFonts w:ascii="Times New Roman" w:eastAsia="Times New Roman" w:hAnsi="Times New Roman" w:cs="Times New Roman"/>
+                <w:b/>
+                <w:color w:val="000000"/>
+                <w:sz w:val="26"/>
+                <w:szCs w:val="26"/>
+              </w:rPr>
+            </w:pPr>
+          </w:p>
+          <w:p>
+            <w:pPr>
+              <w:pBdr>
+                <w:top w:val="nil"/>
+                <w:left w:val="nil"/>
+                <w:bottom w:val="nil"/>
+                <w:right w:val="nil"/>
+                <w:between w:val="nil"/>
+              </w:pBdr>
+              <w:spacing w:before="97" w:line="276" w:lineRule="auto"/>
+              <w:ind w:right="93"/>
+              <w:rPr>
+                <w:rFonts w:ascii="Times New Roman" w:eastAsia="Times New Roman" w:hAnsi="Times New Roman" w:cs="Times New Roman"/>
+                <w:b/>
+                <w:color w:val="000000"/>
+                <w:sz w:val="26"/>
+                <w:szCs w:val="26"/>
+              </w:rPr>
+            </w:pPr>
+          </w:p>
+          <w:p>
+            <w:pPr>
+              <w:pBdr>
+                <w:top w:val="nil"/>
+                <w:left w:val="nil"/>
+                <w:bottom w:val="nil"/>
+                <w:right w:val="nil"/>
+                <w:between w:val="nil"/>
+              </w:pBdr>
+              <w:spacing w:before="97" w:line="276" w:lineRule="auto"/>
+              <w:ind w:right="93"/>
+              <w:rPr>
+                <w:rFonts w:ascii="Times New Roman" w:eastAsia="Times New Roman" w:hAnsi="Times New Roman" w:cs="Times New Roman"/>
+                <w:b/>
+                <w:color w:val="000000"/>
+                <w:sz w:val="26"/>
+                <w:szCs w:val="26"/>
+              </w:rPr>
+            </w:pPr>
+          </w:p>
+          <w:p>
+            <w:pPr>
+              <w:pBdr>
+                <w:top w:val="nil"/>
+                <w:left w:val="nil"/>
+                <w:bottom w:val="nil"/>
+                <w:right w:val="nil"/>
+                <w:between w:val="nil"/>
+              </w:pBdr>
+              <w:spacing w:before="97" w:line="276" w:lineRule="auto"/>
+              <w:ind w:right="93"/>
+              <w:rPr>
+                <w:rFonts w:ascii="Times New Roman" w:eastAsia="Times New Roman" w:hAnsi="Times New Roman" w:cs="Times New Roman"/>
+                <w:b/>
+                <w:color w:val="000000"/>
+                <w:sz w:val="26"/>
+                <w:szCs w:val="26"/>
+              </w:rPr>
+            </w:pPr>
+          </w:p>
+          <w:p>
+            <w:pPr>
+              <w:pBdr>
+                <w:top w:val="nil"/>
+                <w:left w:val="nil"/>
+                <w:bottom w:val="nil"/>
+                <w:right w:val="nil"/>
+                <w:between w:val="nil"/>
+              </w:pBdr>
+              <w:spacing w:before="97" w:line="276" w:lineRule="auto"/>
+              <w:ind w:right="93"/>
+              <w:rPr>
+                <w:rFonts w:ascii="Times New Roman" w:eastAsia="Times New Roman" w:hAnsi="Times New Roman" w:cs="Times New Roman"/>
+                <w:b/>
+                <w:color w:val="000000"/>
+                <w:sz w:val="26"/>
+                <w:szCs w:val="26"/>
+              </w:rPr>
+            </w:pPr>
+          </w:p>
+          <w:p>
+            <w:pPr>
+              <w:pBdr>
+                <w:top w:val="nil"/>
+                <w:left w:val="nil"/>
+                <w:bottom w:val="nil"/>
+                <w:right w:val="nil"/>
+                <w:between w:val="nil"/>
+              </w:pBdr>
+              <w:spacing w:before="97" w:line="276" w:lineRule="auto"/>
+              <w:ind w:right="93"/>
+              <w:rPr>
+                <w:rFonts w:ascii="Times New Roman" w:eastAsia="Times New Roman" w:hAnsi="Times New Roman" w:cs="Times New Roman"/>
+                <w:b/>
+                <w:color w:val="000000"/>
+                <w:sz w:val="26"/>
+                <w:szCs w:val="26"/>
+              </w:rPr>
+            </w:pPr>
+          </w:p>
+          <w:p>
+            <w:pPr>
+              <w:pBdr>
+                <w:top w:val="nil"/>
+                <w:left w:val="nil"/>
+                <w:bottom w:val="nil"/>
+                <w:right w:val="nil"/>
+                <w:between w:val="nil"/>
+              </w:pBdr>
+              <w:spacing w:before="97" w:line="276" w:lineRule="auto"/>
+              <w:ind w:right="93"/>
+              <w:rPr>
+                <w:rFonts w:ascii="Times New Roman" w:eastAsia="Times New Roman" w:hAnsi="Times New Roman" w:cs="Times New Roman"/>
+                <w:b/>
+                <w:color w:val="000000"/>
+                <w:sz w:val="26"/>
+                <w:szCs w:val="26"/>
+              </w:rPr>
+            </w:pPr>
+          </w:p>
+          <w:p>
+            <w:pPr>
+              <w:pBdr>
+                <w:top w:val="nil"/>
+                <w:left w:val="nil"/>
+                <w:bottom w:val="nil"/>
+                <w:right w:val="nil"/>
+                <w:between w:val="nil"/>
+              </w:pBdr>
+              <w:spacing w:before="97" w:line="276" w:lineRule="auto"/>
+              <w:ind w:right="93"/>
+              <w:rPr>
+                <w:rFonts w:ascii="Times New Roman" w:eastAsia="Times New Roman" w:hAnsi="Times New Roman" w:cs="Times New Roman"/>
+                <w:b/>
+                <w:color w:val="000000"/>
+                <w:sz w:val="26"/>
+                <w:szCs w:val="26"/>
+              </w:rPr>
+            </w:pPr>
+          </w:p>
+          <w:p>
+            <w:pPr>
+              <w:pBdr>
+                <w:top w:val="nil"/>
+                <w:left w:val="nil"/>
+                <w:bottom w:val="nil"/>
+                <w:right w:val="nil"/>
+                <w:between w:val="nil"/>
+              </w:pBdr>
+              <w:spacing w:before="97" w:line="276" w:lineRule="auto"/>
+              <w:ind w:right="93"/>
+              <w:rPr>
+                <w:rFonts w:ascii="Times New Roman" w:eastAsia="Times New Roman" w:hAnsi="Times New Roman" w:cs="Times New Roman"/>
+                <w:b/>
+                <w:color w:val="000000"/>
+                <w:sz w:val="26"/>
+                <w:szCs w:val="26"/>
+              </w:rPr>
+            </w:pPr>
+          </w:p>
+          <w:p>
+            <w:pPr>
+              <w:pBdr>
+                <w:top w:val="nil"/>
+                <w:left w:val="nil"/>
+                <w:bottom w:val="nil"/>
+                <w:right w:val="nil"/>
+                <w:between w:val="nil"/>
+              </w:pBdr>
+              <w:spacing w:before="97" w:line="276" w:lineRule="auto"/>
+              <w:ind w:right="93"/>
+              <w:rPr>
+                <w:rFonts w:ascii="Times New Roman" w:eastAsia="Times New Roman" w:hAnsi="Times New Roman" w:cs="Times New Roman"/>
+                <w:b/>
+                <w:color w:val="000000"/>
+                <w:sz w:val="26"/>
+                <w:szCs w:val="26"/>
+              </w:rPr>
+            </w:pPr>
+          </w:p>
+          <w:p>
+            <w:pPr>
+              <w:pBdr>
+                <w:top w:val="nil"/>
+                <w:left w:val="nil"/>
+                <w:bottom w:val="nil"/>
+                <w:right w:val="nil"/>
+                <w:between w:val="nil"/>
+              </w:pBdr>
+              <w:spacing w:before="97" w:line="276" w:lineRule="auto"/>
+              <w:ind w:right="93"/>
+              <w:rPr>
+                <w:rFonts w:ascii="Times New Roman" w:eastAsia="Times New Roman" w:hAnsi="Times New Roman" w:cs="Times New Roman"/>
+                <w:b/>
+                <w:color w:val="000000"/>
+                <w:sz w:val="26"/>
+                <w:szCs w:val="26"/>
+              </w:rPr>
+            </w:pPr>
+          </w:p>
+          <w:p>
+            <w:pPr>
+              <w:pBdr>
+                <w:top w:val="nil"/>
+                <w:left w:val="nil"/>
+                <w:bottom w:val="nil"/>
+                <w:right w:val="nil"/>
+                <w:between w:val="nil"/>
+              </w:pBdr>
+              <w:spacing w:before="97" w:line="276" w:lineRule="auto"/>
+              <w:ind w:right="93"/>
+              <w:rPr>
+                <w:rFonts w:ascii="Times New Roman" w:eastAsia="Times New Roman" w:hAnsi="Times New Roman" w:cs="Times New Roman"/>
+                <w:b/>
+                <w:color w:val="000000"/>
+                <w:sz w:val="26"/>
+                <w:szCs w:val="26"/>
+              </w:rPr>
+            </w:pPr>
+          </w:p>
+          <w:p>
+            <w:pPr>
+              <w:pBdr>
+                <w:top w:val="nil"/>
+                <w:left w:val="nil"/>
+                <w:bottom w:val="nil"/>
+                <w:right w:val="nil"/>
+                <w:between w:val="nil"/>
+              </w:pBdr>
+              <w:spacing w:before="97" w:line="276" w:lineRule="auto"/>
+              <w:ind w:right="93"/>
+              <w:rPr>
+                <w:rFonts w:ascii="Times New Roman" w:eastAsia="Times New Roman" w:hAnsi="Times New Roman" w:cs="Times New Roman"/>
+                <w:b/>
+                <w:color w:val="000000"/>
+                <w:sz w:val="26"/>
+                <w:szCs w:val="26"/>
+              </w:rPr>
+            </w:pPr>
+          </w:p>
+          <w:p>
+            <w:pPr>
+              <w:pBdr>
+                <w:top w:val="nil"/>
+                <w:left w:val="nil"/>
+                <w:bottom w:val="nil"/>
+                <w:right w:val="nil"/>
+                <w:between w:val="nil"/>
+              </w:pBdr>
+              <w:spacing w:before="97" w:line="276" w:lineRule="auto"/>
+              <w:ind w:right="93"/>
+              <w:rPr>
+                <w:rFonts w:ascii="Times New Roman" w:eastAsia="Times New Roman" w:hAnsi="Times New Roman" w:cs="Times New Roman"/>
+                <w:b/>
+                <w:color w:val="000000"/>
+                <w:sz w:val="26"/>
+                <w:szCs w:val="26"/>
+              </w:rPr>
+            </w:pPr>
+          </w:p>
+          <w:p>
+            <w:pPr>
+              <w:pBdr>
+                <w:top w:val="nil"/>
+                <w:left w:val="nil"/>
+                <w:bottom w:val="nil"/>
+                <w:right w:val="nil"/>
+                <w:between w:val="nil"/>
+              </w:pBdr>
+              <w:spacing w:before="97" w:line="276" w:lineRule="auto"/>
+              <w:ind w:right="93"/>
+              <w:rPr>
+                <w:rFonts w:ascii="Times New Roman" w:eastAsia="Times New Roman" w:hAnsi="Times New Roman" w:cs="Times New Roman"/>
+                <w:b/>
+                <w:color w:val="000000"/>
+                <w:sz w:val="26"/>
+                <w:szCs w:val="26"/>
+              </w:rPr>
+            </w:pPr>
+          </w:p>
+          <w:p>
+            <w:pPr>
+              <w:pBdr>
+                <w:top w:val="nil"/>
+                <w:left w:val="nil"/>
+                <w:bottom w:val="nil"/>
+                <w:right w:val="nil"/>
+                <w:between w:val="nil"/>
+              </w:pBdr>
+              <w:spacing w:before="97" w:line="276" w:lineRule="auto"/>
+              <w:ind w:right="93"/>
+              <w:rPr>
+                <w:rFonts w:ascii="Times New Roman" w:eastAsia="Times New Roman" w:hAnsi="Times New Roman" w:cs="Times New Roman"/>
+                <w:b/>
+                <w:color w:val="000000"/>
+                <w:sz w:val="26"/>
+                <w:szCs w:val="26"/>
+              </w:rPr>
+            </w:pPr>
+          </w:p>
+          <w:p>
+            <w:pPr>
+              <w:pBdr>
+                <w:top w:val="nil"/>
+                <w:left w:val="nil"/>
+                <w:bottom w:val="nil"/>
+                <w:right w:val="nil"/>
+                <w:between w:val="nil"/>
+              </w:pBdr>
+              <w:spacing w:before="97" w:line="276" w:lineRule="auto"/>
+              <w:ind w:right="93"/>
+              <w:rPr>
+                <w:rFonts w:ascii="Times New Roman" w:eastAsia="Times New Roman" w:hAnsi="Times New Roman" w:cs="Times New Roman"/>
+                <w:b/>
+                <w:color w:val="000000"/>
+                <w:sz w:val="26"/>
+                <w:szCs w:val="26"/>
+              </w:rPr>
+            </w:pPr>
+          </w:p>
+          <w:p>
+            <w:pPr>
+              <w:pBdr>
+                <w:top w:val="nil"/>
+                <w:left w:val="nil"/>
+                <w:bottom w:val="nil"/>
+                <w:right w:val="nil"/>
+                <w:between w:val="nil"/>
+              </w:pBdr>
+              <w:spacing w:before="97" w:line="276" w:lineRule="auto"/>
+              <w:ind w:right="93"/>
+              <w:rPr>
+                <w:rFonts w:ascii="Times New Roman" w:eastAsia="Times New Roman" w:hAnsi="Times New Roman" w:cs="Times New Roman"/>
+                <w:b/>
+                <w:color w:val="000000"/>
+                <w:sz w:val="26"/>
+                <w:szCs w:val="26"/>
+              </w:rPr>
+            </w:pPr>
+          </w:p>
+          <w:p>
+            <w:pPr>
+              <w:pBdr>
+                <w:top w:val="nil"/>
+                <w:left w:val="nil"/>
+                <w:bottom w:val="nil"/>
+                <w:right w:val="nil"/>
+                <w:between w:val="nil"/>
+              </w:pBdr>
+              <w:spacing w:before="97" w:line="276" w:lineRule="auto"/>
+              <w:ind w:right="93"/>
+              <w:rPr>
+                <w:rFonts w:ascii="Times New Roman" w:eastAsia="Times New Roman" w:hAnsi="Times New Roman" w:cs="Times New Roman"/>
+                <w:b/>
+                <w:color w:val="000000"/>
+                <w:sz w:val="26"/>
+                <w:szCs w:val="26"/>
+              </w:rPr>
+            </w:pPr>
+          </w:p>
+          <w:p>
+            <w:pPr>
+              <w:pBdr>
+                <w:top w:val="nil"/>
+                <w:left w:val="nil"/>
+                <w:bottom w:val="nil"/>
+                <w:right w:val="nil"/>
+                <w:between w:val="nil"/>
+              </w:pBdr>
+              <w:spacing w:before="97" w:line="276" w:lineRule="auto"/>
+              <w:ind w:right="93"/>
+              <w:rPr>
+                <w:rFonts w:ascii="Times New Roman" w:eastAsia="Times New Roman" w:hAnsi="Times New Roman" w:cs="Times New Roman"/>
+                <w:b/>
+                <w:color w:val="000000"/>
+                <w:sz w:val="26"/>
+                <w:szCs w:val="26"/>
+              </w:rPr>
+            </w:pPr>
+          </w:p>
+          <w:p>
+            <w:pPr>
+              <w:pBdr>
+                <w:top w:val="nil"/>
+                <w:left w:val="nil"/>
+                <w:bottom w:val="nil"/>
+                <w:right w:val="nil"/>
+                <w:between w:val="nil"/>
+              </w:pBdr>
+              <w:spacing w:before="97" w:line="276" w:lineRule="auto"/>
+              <w:ind w:right="93"/>
+              <w:rPr>
+                <w:rFonts w:ascii="Times New Roman" w:eastAsia="Times New Roman" w:hAnsi="Times New Roman" w:cs="Times New Roman"/>
+                <w:b/>
+                <w:color w:val="000000"/>
+                <w:sz w:val="26"/>
+                <w:szCs w:val="26"/>
+              </w:rPr>
+            </w:pPr>
+          </w:p>
+          <w:p>
+            <w:pPr>
+              <w:pBdr>
+                <w:top w:val="nil"/>
+                <w:left w:val="nil"/>
+                <w:bottom w:val="nil"/>
+                <w:right w:val="nil"/>
+                <w:between w:val="nil"/>
+              </w:pBdr>
+              <w:spacing w:before="97" w:line="276" w:lineRule="auto"/>
+              <w:ind w:right="93"/>
+              <w:rPr>
+                <w:rFonts w:ascii="Times New Roman" w:eastAsia="Times New Roman" w:hAnsi="Times New Roman" w:cs="Times New Roman"/>
+                <w:b/>
+                <w:color w:val="000000"/>
+                <w:sz w:val="26"/>
+                <w:szCs w:val="26"/>
+              </w:rPr>
+            </w:pPr>
+          </w:p>
+          <w:p>
+            <w:pPr>
+              <w:pBdr>
+                <w:top w:val="nil"/>
+                <w:left w:val="nil"/>
+                <w:bottom w:val="nil"/>
+                <w:right w:val="nil"/>
+                <w:between w:val="nil"/>
+              </w:pBdr>
+              <w:spacing w:before="97" w:line="276" w:lineRule="auto"/>
+              <w:ind w:right="93"/>
+              <w:rPr>
+                <w:rFonts w:ascii="Times New Roman" w:eastAsia="Times New Roman" w:hAnsi="Times New Roman" w:cs="Times New Roman"/>
+                <w:b/>
+                <w:color w:val="000000"/>
+                <w:sz w:val="26"/>
+                <w:szCs w:val="26"/>
+              </w:rPr>
+            </w:pPr>
+          </w:p>
+          <w:p>
+            <w:pPr>
+              <w:pBdr>
+                <w:top w:val="nil"/>
+                <w:left w:val="nil"/>
+                <w:bottom w:val="nil"/>
+                <w:right w:val="nil"/>
+                <w:between w:val="nil"/>
+              </w:pBdr>
+              <w:spacing w:before="97" w:line="276" w:lineRule="auto"/>
+              <w:ind w:right="93"/>
+              <w:rPr>
+                <w:rFonts w:ascii="Times New Roman" w:eastAsia="Times New Roman" w:hAnsi="Times New Roman" w:cs="Times New Roman"/>
+                <w:b/>
+                <w:color w:val="000000"/>
+                <w:sz w:val="26"/>
+                <w:szCs w:val="26"/>
+              </w:rPr>
+            </w:pPr>
+          </w:p>
+          <w:p>
+            <w:pPr>
+              <w:pBdr>
+                <w:top w:val="nil"/>
+                <w:left w:val="nil"/>
+                <w:bottom w:val="nil"/>
+                <w:right w:val="nil"/>
+                <w:between w:val="nil"/>
+              </w:pBdr>
+              <w:spacing w:before="97" w:line="276" w:lineRule="auto"/>
+              <w:ind w:right="93"/>
+              <w:rPr>
+                <w:rFonts w:ascii="Times New Roman" w:eastAsia="Times New Roman" w:hAnsi="Times New Roman" w:cs="Times New Roman"/>
+                <w:b/>
+                <w:color w:val="000000"/>
+                <w:sz w:val="26"/>
+                <w:szCs w:val="26"/>
+              </w:rPr>
+            </w:pPr>
+          </w:p>
+          <w:p>
+            <w:pPr>
+              <w:pBdr>
+                <w:top w:val="nil"/>
+                <w:left w:val="nil"/>
+                <w:bottom w:val="nil"/>
+                <w:right w:val="nil"/>
+                <w:between w:val="nil"/>
+              </w:pBdr>
+              <w:spacing w:before="97" w:line="276" w:lineRule="auto"/>
+              <w:ind w:right="93"/>
+              <w:rPr>
+                <w:rFonts w:ascii="Times New Roman" w:eastAsia="Times New Roman" w:hAnsi="Times New Roman" w:cs="Times New Roman"/>
+                <w:b/>
+                <w:color w:val="000000"/>
+                <w:sz w:val="26"/>
+                <w:szCs w:val="26"/>
+              </w:rPr>
+            </w:pPr>
+          </w:p>
+          <w:p>
+            <w:pPr>
+              <w:pBdr>
+                <w:top w:val="nil"/>
+                <w:left w:val="nil"/>
+                <w:bottom w:val="nil"/>
+                <w:right w:val="nil"/>
+                <w:between w:val="nil"/>
+              </w:pBdr>
+              <w:spacing w:before="97" w:line="276" w:lineRule="auto"/>
+              <w:ind w:right="93"/>
+              <w:rPr>
+                <w:rFonts w:ascii="Times New Roman" w:eastAsia="Times New Roman" w:hAnsi="Times New Roman" w:cs="Times New Roman"/>
+                <w:b/>
+                <w:color w:val="000000"/>
+                <w:sz w:val="26"/>
+                <w:szCs w:val="26"/>
+              </w:rPr>
+            </w:pPr>
+          </w:p>
+          <w:p>
+            <w:pPr>
+              <w:pBdr>
+                <w:top w:val="nil"/>
+                <w:left w:val="nil"/>
+                <w:bottom w:val="nil"/>
+                <w:right w:val="nil"/>
+                <w:between w:val="nil"/>
+              </w:pBdr>
+              <w:spacing w:before="97" w:line="276" w:lineRule="auto"/>
+              <w:ind w:right="93"/>
+              <w:rPr>
+                <w:rFonts w:ascii="Times New Roman" w:eastAsia="Times New Roman" w:hAnsi="Times New Roman" w:cs="Times New Roman"/>
+                <w:b/>
+                <w:color w:val="000000"/>
+                <w:sz w:val="26"/>
+                <w:szCs w:val="26"/>
+              </w:rPr>
+            </w:pPr>
+          </w:p>
+          <w:p>
+            <w:pPr>
+              <w:pBdr>
+                <w:top w:val="nil"/>
+                <w:left w:val="nil"/>
+                <w:bottom w:val="nil"/>
+                <w:right w:val="nil"/>
+                <w:between w:val="nil"/>
+              </w:pBdr>
+              <w:spacing w:before="97" w:line="276" w:lineRule="auto"/>
+              <w:ind w:right="93"/>
+              <w:rPr>
+                <w:rFonts w:ascii="Times New Roman" w:eastAsia="Times New Roman" w:hAnsi="Times New Roman" w:cs="Times New Roman"/>
+                <w:b/>
+                <w:color w:val="000000"/>
+                <w:sz w:val="26"/>
+                <w:szCs w:val="26"/>
+              </w:rPr>
+            </w:pPr>
+          </w:p>
+          <w:p>
+            <w:pPr>
+              <w:pBdr>
+                <w:top w:val="nil"/>
+                <w:left w:val="nil"/>
+                <w:bottom w:val="nil"/>
+                <w:right w:val="nil"/>
+                <w:between w:val="nil"/>
+              </w:pBdr>
+              <w:spacing w:before="97" w:line="276" w:lineRule="auto"/>
+              <w:ind w:right="93"/>
+              <w:rPr>
+                <w:rFonts w:ascii="Times New Roman" w:eastAsia="Times New Roman" w:hAnsi="Times New Roman" w:cs="Times New Roman"/>
+                <w:b/>
+                <w:color w:val="000000"/>
+                <w:sz w:val="26"/>
+                <w:szCs w:val="26"/>
+              </w:rPr>
+            </w:pPr>
+          </w:p>
+          <w:p>
+            <w:pPr>
+              <w:pBdr>
+                <w:top w:val="nil"/>
+                <w:left w:val="nil"/>
+                <w:bottom w:val="nil"/>
+                <w:right w:val="nil"/>
+                <w:between w:val="nil"/>
+              </w:pBdr>
+              <w:spacing w:before="97" w:line="276" w:lineRule="auto"/>
+              <w:ind w:right="93"/>
+              <w:rPr>
+                <w:rFonts w:ascii="Times New Roman" w:eastAsia="Times New Roman" w:hAnsi="Times New Roman" w:cs="Times New Roman"/>
+                <w:b/>
+                <w:color w:val="000000"/>
+                <w:sz w:val="26"/>
+                <w:szCs w:val="26"/>
+              </w:rPr>
+            </w:pPr>
+          </w:p>
+          <w:p>
+            <w:pPr>
+              <w:pBdr>
+                <w:top w:val="nil"/>
+                <w:left w:val="nil"/>
+                <w:bottom w:val="nil"/>
+                <w:right w:val="nil"/>
+                <w:between w:val="nil"/>
+              </w:pBdr>
+              <w:spacing w:before="97" w:line="276" w:lineRule="auto"/>
+              <w:ind w:right="93"/>
+              <w:rPr>
+                <w:rFonts w:ascii="Times New Roman" w:eastAsia="Times New Roman" w:hAnsi="Times New Roman" w:cs="Times New Roman"/>
+                <w:b/>
+                <w:color w:val="000000"/>
+                <w:sz w:val="26"/>
+                <w:szCs w:val="26"/>
+              </w:rPr>
+            </w:pPr>
+          </w:p>
+          <w:p>
+            <w:pPr>
+              <w:pBdr>
+                <w:top w:val="nil"/>
+                <w:left w:val="nil"/>
+                <w:bottom w:val="nil"/>
+                <w:right w:val="nil"/>
+                <w:between w:val="nil"/>
+              </w:pBdr>
+              <w:spacing w:before="97" w:line="276" w:lineRule="auto"/>
+              <w:ind w:right="93"/>
+              <w:rPr>
+                <w:rFonts w:ascii="Times New Roman" w:eastAsia="Times New Roman" w:hAnsi="Times New Roman" w:cs="Times New Roman"/>
+                <w:b/>
+                <w:color w:val="000000"/>
+                <w:sz w:val="26"/>
+                <w:szCs w:val="26"/>
+              </w:rPr>
+            </w:pPr>
+          </w:p>
+          <w:p>
+            <w:pPr>
+              <w:pBdr>
+                <w:top w:val="nil"/>
+                <w:left w:val="nil"/>
+                <w:bottom w:val="nil"/>
+                <w:right w:val="nil"/>
+                <w:between w:val="nil"/>
+              </w:pBdr>
+              <w:spacing w:before="97" w:line="276" w:lineRule="auto"/>
+              <w:ind w:right="93"/>
+              <w:rPr>
+                <w:rFonts w:ascii="Times New Roman" w:eastAsia="Times New Roman" w:hAnsi="Times New Roman" w:cs="Times New Roman"/>
+                <w:b/>
+                <w:color w:val="000000"/>
+                <w:sz w:val="26"/>
+                <w:szCs w:val="26"/>
+              </w:rPr>
+            </w:pPr>
+          </w:p>
+          <w:p>
+            <w:pPr>
+              <w:pBdr>
+                <w:top w:val="nil"/>
+                <w:left w:val="nil"/>
+                <w:bottom w:val="nil"/>
+                <w:right w:val="nil"/>
+                <w:between w:val="nil"/>
+              </w:pBdr>
+              <w:spacing w:before="97" w:line="276" w:lineRule="auto"/>
+              <w:ind w:right="93"/>
+              <w:rPr>
+                <w:rFonts w:ascii="Times New Roman" w:eastAsia="Times New Roman" w:hAnsi="Times New Roman" w:cs="Times New Roman"/>
+                <w:b/>
+                <w:color w:val="000000"/>
+                <w:sz w:val="26"/>
+                <w:szCs w:val="26"/>
+              </w:rPr>
+            </w:pPr>
+          </w:p>
+          <w:p>
+            <w:pPr>
+              <w:pBdr>
+                <w:top w:val="nil"/>
+                <w:left w:val="nil"/>
+                <w:bottom w:val="nil"/>
+                <w:right w:val="nil"/>
+                <w:between w:val="nil"/>
+              </w:pBdr>
+              <w:spacing w:before="97" w:line="276" w:lineRule="auto"/>
+              <w:ind w:right="93"/>
+              <w:rPr>
+                <w:rFonts w:ascii="Times New Roman" w:eastAsia="Times New Roman" w:hAnsi="Times New Roman" w:cs="Times New Roman"/>
+                <w:b/>
+                <w:color w:val="000000"/>
+                <w:sz w:val="26"/>
+                <w:szCs w:val="26"/>
+              </w:rPr>
+            </w:pPr>
+          </w:p>
+          <w:p>
+            <w:pPr>
+              <w:pBdr>
+                <w:top w:val="nil"/>
+                <w:left w:val="nil"/>
+                <w:bottom w:val="nil"/>
+                <w:right w:val="nil"/>
+                <w:between w:val="nil"/>
+              </w:pBdr>
+              <w:spacing w:before="97" w:line="276" w:lineRule="auto"/>
+              <w:ind w:right="93"/>
+              <w:rPr>
+                <w:rFonts w:ascii="Times New Roman" w:eastAsia="Times New Roman" w:hAnsi="Times New Roman" w:cs="Times New Roman"/>
+                <w:b/>
+                <w:color w:val="000000"/>
+                <w:sz w:val="26"/>
+                <w:szCs w:val="26"/>
+              </w:rPr>
+            </w:pPr>
+          </w:p>
+          <w:p>
+            <w:pPr>
+              <w:pBdr>
+                <w:top w:val="nil"/>
+                <w:left w:val="nil"/>
+                <w:bottom w:val="nil"/>
+                <w:right w:val="nil"/>
+                <w:between w:val="nil"/>
+              </w:pBdr>
+              <w:spacing w:before="97" w:line="276" w:lineRule="auto"/>
+              <w:ind w:right="93"/>
+              <w:rPr>
+                <w:rFonts w:ascii="Times New Roman" w:eastAsia="Times New Roman" w:hAnsi="Times New Roman" w:cs="Times New Roman"/>
+                <w:b/>
+                <w:color w:val="000000"/>
+                <w:sz w:val="26"/>
+                <w:szCs w:val="26"/>
+              </w:rPr>
+            </w:pPr>
+          </w:p>
+          <w:p>
+            <w:pPr>
+              <w:pBdr>
+                <w:top w:val="nil"/>
+                <w:left w:val="nil"/>
+                <w:bottom w:val="nil"/>
+                <w:right w:val="nil"/>
+                <w:between w:val="nil"/>
+              </w:pBdr>
+              <w:spacing w:before="97" w:line="276" w:lineRule="auto"/>
+              <w:ind w:right="93"/>
+              <w:rPr>
+                <w:rFonts w:ascii="Times New Roman" w:eastAsia="Times New Roman" w:hAnsi="Times New Roman" w:cs="Times New Roman"/>
+                <w:b/>
+                <w:color w:val="000000"/>
+                <w:sz w:val="26"/>
+                <w:szCs w:val="26"/>
+              </w:rPr>
+            </w:pPr>
+          </w:p>
+          <w:p>
+            <w:pPr>
+              <w:pBdr>
+                <w:top w:val="nil"/>
+                <w:left w:val="nil"/>
+                <w:bottom w:val="nil"/>
+                <w:right w:val="nil"/>
+                <w:between w:val="nil"/>
+              </w:pBdr>
+              <w:spacing w:before="97" w:line="276" w:lineRule="auto"/>
+              <w:ind w:right="93"/>
+              <w:rPr>
+                <w:rFonts w:ascii="Times New Roman" w:eastAsia="Times New Roman" w:hAnsi="Times New Roman" w:cs="Times New Roman"/>
+                <w:b/>
+                <w:color w:val="000000"/>
+                <w:sz w:val="26"/>
+                <w:szCs w:val="26"/>
+              </w:rPr>
+            </w:pPr>
+          </w:p>
+          <w:p>
+            <w:pPr>
+              <w:pBdr>
+                <w:top w:val="nil"/>
+                <w:left w:val="nil"/>
+                <w:bottom w:val="nil"/>
+                <w:right w:val="nil"/>
+                <w:between w:val="nil"/>
+              </w:pBdr>
+              <w:spacing w:before="97" w:line="276" w:lineRule="auto"/>
+              <w:ind w:right="93"/>
+              <w:rPr>
+                <w:rFonts w:ascii="Times New Roman" w:eastAsia="Times New Roman" w:hAnsi="Times New Roman" w:cs="Times New Roman"/>
+                <w:b/>
+                <w:color w:val="000000"/>
+                <w:sz w:val="26"/>
+                <w:szCs w:val="26"/>
+              </w:rPr>
+            </w:pPr>
+          </w:p>
+          <w:p>
+            <w:pPr>
+              <w:pBdr>
+                <w:top w:val="nil"/>
+                <w:left w:val="nil"/>
+                <w:bottom w:val="nil"/>
+                <w:right w:val="nil"/>
+                <w:between w:val="nil"/>
+              </w:pBdr>
+              <w:spacing w:before="97" w:line="276" w:lineRule="auto"/>
+              <w:ind w:right="93"/>
+              <w:rPr>
+                <w:rFonts w:ascii="Times New Roman" w:eastAsia="Times New Roman" w:hAnsi="Times New Roman" w:cs="Times New Roman"/>
+                <w:b/>
+                <w:color w:val="000000"/>
+                <w:sz w:val="26"/>
+                <w:szCs w:val="26"/>
+              </w:rPr>
+            </w:pPr>
+          </w:p>
+          <w:p>
+            <w:pPr>
+              <w:pBdr>
+                <w:top w:val="nil"/>
+                <w:left w:val="nil"/>
+                <w:bottom w:val="nil"/>
+                <w:right w:val="nil"/>
+                <w:between w:val="nil"/>
+              </w:pBdr>
+              <w:spacing w:before="97" w:line="276" w:lineRule="auto"/>
+              <w:ind w:right="93"/>
+              <w:rPr>
+                <w:rFonts w:ascii="Times New Roman" w:eastAsia="Times New Roman" w:hAnsi="Times New Roman" w:cs="Times New Roman"/>
+                <w:b/>
+                <w:color w:val="000000"/>
+                <w:sz w:val="26"/>
+                <w:szCs w:val="26"/>
+              </w:rPr>
+            </w:pPr>
+          </w:p>
+          <w:p>
+            <w:pPr>
+              <w:pBdr>
+                <w:top w:val="nil"/>
+                <w:left w:val="nil"/>
+                <w:bottom w:val="nil"/>
+                <w:right w:val="nil"/>
+                <w:between w:val="nil"/>
+              </w:pBdr>
+              <w:spacing w:before="97" w:line="276" w:lineRule="auto"/>
+              <w:ind w:right="93"/>
+              <w:rPr>
+                <w:rFonts w:ascii="Times New Roman" w:eastAsia="Times New Roman" w:hAnsi="Times New Roman" w:cs="Times New Roman"/>
+                <w:b/>
+                <w:color w:val="000000"/>
+                <w:sz w:val="26"/>
+                <w:szCs w:val="26"/>
+              </w:rPr>
+            </w:pPr>
+          </w:p>
         </w:tc>
         <w:tc>
           <w:tcPr>
@@ -11305,6 +12305,186 @@
                 <w14:ligatures w14:val="standardContextual"/>
               </w:rPr>
             </w:pPr>
+            <w:r>
+              <w:rPr>
+                <w:noProof/>
+              </w:rPr>
+              <w:lastRenderedPageBreak/>
+              <w:drawing>
+                <wp:inline distT="0" distB="0" distL="0" distR="0" wp14:anchorId="23B629B6" wp14:editId="3E4D4D1F">
+                  <wp:extent cx="5682615" cy="8086090"/>
+                  <wp:effectExtent l="0" t="0" r="0" b="0"/>
+                  <wp:docPr id="1545139502" name="Picture 1"/>
+                  <wp:cNvGraphicFramePr>
+                    <a:graphicFrameLocks xmlns:a="http://schemas.openxmlformats.org/drawingml/2006/main" noChangeAspect="1"/>
+                  </wp:cNvGraphicFramePr>
+                  <a:graphic xmlns:a="http://schemas.openxmlformats.org/drawingml/2006/main">
+                    <a:graphicData uri="http://schemas.openxmlformats.org/drawingml/2006/picture">
+                      <pic:pic xmlns:pic="http://schemas.openxmlformats.org/drawingml/2006/picture">
+                        <pic:nvPicPr>
+                          <pic:cNvPr id="0" name="Picture 1"/>
+                          <pic:cNvPicPr>
+                            <a:picLocks noChangeAspect="1" noChangeArrowheads="1"/>
+                          </pic:cNvPicPr>
+                        </pic:nvPicPr>
+                        <pic:blipFill>
+                          <a:blip r:embed="rId9">
+                            <a:extLst>
+                              <a:ext uri="{28A0092B-C50C-407E-A947-70E740481C1C}">
+                                <a14:useLocalDpi xmlns:a14="http://schemas.microsoft.com/office/drawing/2010/main" val="0"/>
+                              </a:ext>
+                            </a:extLst>
+                          </a:blip>
+                          <a:srcRect/>
+                          <a:stretch>
+                            <a:fillRect/>
+                          </a:stretch>
+                        </pic:blipFill>
+                        <pic:spPr bwMode="auto">
+                          <a:xfrm>
+                            <a:off x="0" y="0"/>
+                            <a:ext cx="5682615" cy="8086090"/>
+                          </a:xfrm>
+                          <a:prstGeom prst="rect">
+                            <a:avLst/>
+                          </a:prstGeom>
+                          <a:noFill/>
+                          <a:ln>
+                            <a:noFill/>
+                          </a:ln>
+                        </pic:spPr>
+                      </pic:pic>
+                    </a:graphicData>
+                  </a:graphic>
+                </wp:inline>
+              </w:drawing>
+            </w:r>
+          </w:p>
+          <w:p>
+            <w:pPr>
+              <w:spacing w:before="113" w:line="276" w:lineRule="auto"/>
+              <w:rPr>
+                <w:noProof/>
+                <w14:ligatures w14:val="standardContextual"/>
+              </w:rPr>
+            </w:pPr>
+            <w:r>
+              <w:rPr>
+                <w:noProof/>
+              </w:rPr>
+              <w:lastRenderedPageBreak/>
+              <w:drawing>
+                <wp:inline distT="0" distB="0" distL="0" distR="0" wp14:anchorId="4E079B56" wp14:editId="692EC357">
+                  <wp:extent cx="5675961" cy="5958840"/>
+                  <wp:effectExtent l="0" t="0" r="1270" b="3810"/>
+                  <wp:docPr id="2133736075" name="Picture 2"/>
+                  <wp:cNvGraphicFramePr>
+                    <a:graphicFrameLocks xmlns:a="http://schemas.openxmlformats.org/drawingml/2006/main" noChangeAspect="1"/>
+                  </wp:cNvGraphicFramePr>
+                  <a:graphic xmlns:a="http://schemas.openxmlformats.org/drawingml/2006/main">
+                    <a:graphicData uri="http://schemas.openxmlformats.org/drawingml/2006/picture">
+                      <pic:pic xmlns:pic="http://schemas.openxmlformats.org/drawingml/2006/picture">
+                        <pic:nvPicPr>
+                          <pic:cNvPr id="0" name="Picture 3"/>
+                          <pic:cNvPicPr>
+                            <a:picLocks noChangeAspect="1" noChangeArrowheads="1"/>
+                          </pic:cNvPicPr>
+                        </pic:nvPicPr>
+                        <pic:blipFill>
+                          <a:blip r:embed="rId10" cstate="print">
+                            <a:extLst>
+                              <a:ext uri="{28A0092B-C50C-407E-A947-70E740481C1C}">
+                                <a14:useLocalDpi xmlns:a14="http://schemas.microsoft.com/office/drawing/2010/main" val="0"/>
+                              </a:ext>
+                            </a:extLst>
+                          </a:blip>
+                          <a:srcRect/>
+                          <a:stretch>
+                            <a:fillRect/>
+                          </a:stretch>
+                        </pic:blipFill>
+                        <pic:spPr bwMode="auto">
+                          <a:xfrm>
+                            <a:off x="0" y="0"/>
+                            <a:ext cx="5682298" cy="5965493"/>
+                          </a:xfrm>
+                          <a:prstGeom prst="rect">
+                            <a:avLst/>
+                          </a:prstGeom>
+                          <a:noFill/>
+                          <a:ln>
+                            <a:noFill/>
+                          </a:ln>
+                        </pic:spPr>
+                      </pic:pic>
+                    </a:graphicData>
+                  </a:graphic>
+                </wp:inline>
+              </w:drawing>
+            </w:r>
+          </w:p>
+          <w:p>
+            <w:pPr>
+              <w:spacing w:before="113" w:line="276" w:lineRule="auto"/>
+              <w:rPr>
+                <w:noProof/>
+                <w14:ligatures w14:val="standardContextual"/>
+              </w:rPr>
+            </w:pPr>
+            <w:r>
+              <w:rPr>
+                <w:noProof/>
+              </w:rPr>
+              <w:lastRenderedPageBreak/>
+              <w:drawing>
+                <wp:inline distT="0" distB="0" distL="0" distR="0" wp14:anchorId="3F5166F1" wp14:editId="3AF52239">
+                  <wp:extent cx="5682615" cy="5620385"/>
+                  <wp:effectExtent l="0" t="0" r="0" b="0"/>
+                  <wp:docPr id="849285900" name="Picture 3"/>
+                  <wp:cNvGraphicFramePr>
+                    <a:graphicFrameLocks xmlns:a="http://schemas.openxmlformats.org/drawingml/2006/main" noChangeAspect="1"/>
+                  </wp:cNvGraphicFramePr>
+                  <a:graphic xmlns:a="http://schemas.openxmlformats.org/drawingml/2006/main">
+                    <a:graphicData uri="http://schemas.openxmlformats.org/drawingml/2006/picture">
+                      <pic:pic xmlns:pic="http://schemas.openxmlformats.org/drawingml/2006/picture">
+                        <pic:nvPicPr>
+                          <pic:cNvPr id="0" name="Picture 5"/>
+                          <pic:cNvPicPr>
+                            <a:picLocks noChangeAspect="1" noChangeArrowheads="1"/>
+                          </pic:cNvPicPr>
+                        </pic:nvPicPr>
+                        <pic:blipFill>
+                          <a:blip r:embed="rId11" cstate="print">
+                            <a:extLst>
+                              <a:ext uri="{28A0092B-C50C-407E-A947-70E740481C1C}">
+                                <a14:useLocalDpi xmlns:a14="http://schemas.microsoft.com/office/drawing/2010/main" val="0"/>
+                              </a:ext>
+                            </a:extLst>
+                          </a:blip>
+                          <a:srcRect/>
+                          <a:stretch>
+                            <a:fillRect/>
+                          </a:stretch>
+                        </pic:blipFill>
+                        <pic:spPr bwMode="auto">
+                          <a:xfrm>
+                            <a:off x="0" y="0"/>
+                            <a:ext cx="5682615" cy="5620385"/>
+                          </a:xfrm>
+                          <a:prstGeom prst="rect">
+                            <a:avLst/>
+                          </a:prstGeom>
+                          <a:noFill/>
+                          <a:ln>
+                            <a:noFill/>
+                          </a:ln>
+                        </pic:spPr>
+                      </pic:pic>
+                    </a:graphicData>
+                  </a:graphic>
+                </wp:inline>
+              </w:drawing>
+            </w:r>
           </w:p>
         </w:tc>
       </w:tr>
@@ -11343,6 +12523,7 @@
                 <w:sz w:val="26"/>
                 <w:szCs w:val="26"/>
               </w:rPr>
+              <w:lastRenderedPageBreak/>
               <w:t>Conclusion</w:t>
             </w:r>
           </w:p>
@@ -11382,12 +12563,12 @@
     <w:p/>
     <w:p/>
     <w:sectPr>
-      <w:headerReference w:type="even" r:id="rId9"/>
-      <w:headerReference w:type="default" r:id="rId10"/>
-      <w:footerReference w:type="even" r:id="rId11"/>
-      <w:footerReference w:type="default" r:id="rId12"/>
-      <w:headerReference w:type="first" r:id="rId13"/>
-      <w:footerReference w:type="first" r:id="rId14"/>
+      <w:headerReference w:type="even" r:id="rId12"/>
+      <w:headerReference w:type="default" r:id="rId13"/>
+      <w:footerReference w:type="even" r:id="rId14"/>
+      <w:footerReference w:type="default" r:id="rId15"/>
+      <w:headerReference w:type="first" r:id="rId16"/>
+      <w:footerReference w:type="first" r:id="rId17"/>
       <w:pgSz w:w="11906" w:h="16838"/>
       <w:pgMar w:top="1440" w:right="1440" w:bottom="1440" w:left="1440" w:header="2268" w:footer="708" w:gutter="0"/>
       <w:cols w:space="708"/>

</xml_diff>

<commit_message>
DAA Exp2 File Updated
</commit_message>
<xml_diff>
--- a/4th SEM/DAA/Exp2/ManishJadhav_DAA2_2023301005.docx
+++ b/4th SEM/DAA/Exp2/ManishJadhav_DAA2_2023301005.docx
@@ -11824,7 +11824,7 @@
               </w:rPr>
               <w:lastRenderedPageBreak/>
               <w:drawing>
-                <wp:inline distT="0" distB="0" distL="0" distR="0" wp14:anchorId="4E079B56" wp14:editId="634246CF">
+                <wp:inline distT="0" distB="0" distL="0" distR="0" wp14:anchorId="4E079B56" wp14:editId="0BC985DA">
                   <wp:extent cx="5675961" cy="5958840"/>
                   <wp:effectExtent l="0" t="0" r="1270" b="3810"/>
                   <wp:docPr id="2133736075" name="Picture 2"/>
@@ -11887,7 +11887,7 @@
               </w:rPr>
               <w:lastRenderedPageBreak/>
               <w:drawing>
-                <wp:inline distT="0" distB="0" distL="0" distR="0" wp14:anchorId="3F5166F1" wp14:editId="6EAC4E3C">
+                <wp:inline distT="0" distB="0" distL="0" distR="0" wp14:anchorId="3F5166F1" wp14:editId="0D3D82A4">
                   <wp:extent cx="5682615" cy="5620385"/>
                   <wp:effectExtent l="0" t="0" r="0" b="0"/>
                   <wp:docPr id="849285900" name="Picture 3"/>
@@ -11936,6 +11936,15 @@
               </w:drawing>
             </w:r>
           </w:p>
+          <w:p>
+            <w:pPr>
+              <w:spacing w:before="113" w:line="276" w:lineRule="auto"/>
+              <w:rPr>
+                <w:noProof/>
+                <w14:ligatures w14:val="standardContextual"/>
+              </w:rPr>
+            </w:pPr>
+          </w:p>
         </w:tc>
       </w:tr>
       <w:tr>
@@ -11974,6 +11983,302 @@
                 <w:szCs w:val="26"/>
               </w:rPr>
               <w:lastRenderedPageBreak/>
+              <w:t>Time Complexity</w:t>
+            </w:r>
+          </w:p>
+        </w:tc>
+        <w:tc>
+          <w:tcPr>
+            <w:tcW w:w="9165" w:type="dxa"/>
+          </w:tcPr>
+          <w:p>
+            <w:pPr>
+              <w:rPr>
+                <w:rFonts w:ascii="Times New Roman" w:hAnsi="Times New Roman" w:cs="Times New Roman"/>
+                <w:b/>
+                <w:bCs/>
+                <w:sz w:val="24"/>
+                <w:szCs w:val="24"/>
+              </w:rPr>
+            </w:pPr>
+            <w:r>
+              <w:rPr>
+                <w:rFonts w:ascii="Times New Roman" w:hAnsi="Times New Roman" w:cs="Times New Roman"/>
+                <w:b/>
+                <w:bCs/>
+                <w:sz w:val="24"/>
+                <w:szCs w:val="24"/>
+              </w:rPr>
+              <w:t>Merge Sort:</w:t>
+            </w:r>
+          </w:p>
+          <w:p>
+            <w:pPr>
+              <w:rPr>
+                <w:rFonts w:ascii="Times New Roman" w:hAnsi="Times New Roman" w:cs="Times New Roman"/>
+                <w:sz w:val="24"/>
+                <w:szCs w:val="24"/>
+              </w:rPr>
+            </w:pPr>
+            <w:r>
+              <w:rPr>
+                <w:rFonts w:ascii="Times New Roman" w:hAnsi="Times New Roman" w:cs="Times New Roman"/>
+                <w:sz w:val="24"/>
+                <w:szCs w:val="24"/>
+              </w:rPr>
+              <w:t>Merge Sort has a time complexity of O(n log n) in all cases, where n is the number of elements to be sorted. This is because Merge Sort divides the array into halves recursively until each sub-array has only one element, and then it merges these sorted sub-arrays.</w:t>
+            </w:r>
+          </w:p>
+          <w:p>
+            <w:pPr>
+              <w:rPr>
+                <w:rFonts w:ascii="Times New Roman" w:hAnsi="Times New Roman" w:cs="Times New Roman"/>
+                <w:sz w:val="24"/>
+                <w:szCs w:val="24"/>
+              </w:rPr>
+            </w:pPr>
+          </w:p>
+          <w:p>
+            <w:pPr>
+              <w:rPr>
+                <w:rFonts w:ascii="Times New Roman" w:hAnsi="Times New Roman" w:cs="Times New Roman"/>
+                <w:sz w:val="24"/>
+                <w:szCs w:val="24"/>
+              </w:rPr>
+            </w:pPr>
+            <w:r>
+              <w:rPr>
+                <w:rFonts w:ascii="Times New Roman" w:hAnsi="Times New Roman" w:cs="Times New Roman"/>
+                <w:b/>
+                <w:bCs/>
+                <w:sz w:val="24"/>
+                <w:szCs w:val="24"/>
+              </w:rPr>
+              <w:t>Quick Sort:</w:t>
+            </w:r>
+            <w:r>
+              <w:rPr>
+                <w:rFonts w:ascii="Times New Roman" w:hAnsi="Times New Roman" w:cs="Times New Roman"/>
+                <w:sz w:val="24"/>
+                <w:szCs w:val="24"/>
+              </w:rPr>
+              <w:br/>
+            </w:r>
+            <w:r>
+              <w:rPr>
+                <w:rFonts w:ascii="Times New Roman" w:hAnsi="Times New Roman" w:cs="Times New Roman"/>
+                <w:sz w:val="24"/>
+                <w:szCs w:val="24"/>
+              </w:rPr>
+              <w:t>Quick Sort has an average-case time complexity of O(n log n). However, in the worst-case scenario, where the pivot selection consistently results in unbalanced partitions, Quick Sort can degrade to O(n^2). Despite this worst-case scenario, Quick Sort is often preferred for its average-case performance and is commonly used in practice.</w:t>
+            </w:r>
+          </w:p>
+          <w:p>
+            <w:pPr>
+              <w:rPr>
+                <w:rFonts w:ascii="Times New Roman" w:hAnsi="Times New Roman" w:cs="Times New Roman"/>
+                <w:sz w:val="24"/>
+                <w:szCs w:val="24"/>
+              </w:rPr>
+            </w:pPr>
+          </w:p>
+        </w:tc>
+      </w:tr>
+      <w:tr>
+        <w:trPr>
+          <w:trHeight w:val="1190"/>
+        </w:trPr>
+        <w:tc>
+          <w:tcPr>
+            <w:tcW w:w="1920" w:type="dxa"/>
+          </w:tcPr>
+          <w:p>
+            <w:pPr>
+              <w:pBdr>
+                <w:top w:val="nil"/>
+                <w:left w:val="nil"/>
+                <w:bottom w:val="nil"/>
+                <w:right w:val="nil"/>
+                <w:between w:val="nil"/>
+              </w:pBdr>
+              <w:spacing w:before="97" w:line="276" w:lineRule="auto"/>
+              <w:ind w:right="93"/>
+              <w:rPr>
+                <w:rFonts w:ascii="Times New Roman" w:eastAsia="Times New Roman" w:hAnsi="Times New Roman" w:cs="Times New Roman"/>
+                <w:b/>
+                <w:color w:val="000000"/>
+                <w:sz w:val="24"/>
+                <w:szCs w:val="24"/>
+              </w:rPr>
+            </w:pPr>
+            <w:r>
+              <w:rPr>
+                <w:rFonts w:ascii="Times New Roman" w:eastAsia="Times New Roman" w:hAnsi="Times New Roman" w:cs="Times New Roman"/>
+                <w:b/>
+                <w:color w:val="000000"/>
+                <w:sz w:val="26"/>
+                <w:szCs w:val="26"/>
+              </w:rPr>
+              <w:lastRenderedPageBreak/>
+              <w:t xml:space="preserve">Space </w:t>
+            </w:r>
+            <w:r>
+              <w:rPr>
+                <w:rFonts w:ascii="Times New Roman" w:eastAsia="Times New Roman" w:hAnsi="Times New Roman" w:cs="Times New Roman"/>
+                <w:b/>
+                <w:color w:val="000000"/>
+                <w:sz w:val="24"/>
+                <w:szCs w:val="24"/>
+              </w:rPr>
+              <w:t>Complexity</w:t>
+            </w:r>
+          </w:p>
+        </w:tc>
+        <w:tc>
+          <w:tcPr>
+            <w:tcW w:w="9165" w:type="dxa"/>
+          </w:tcPr>
+          <w:p>
+            <w:pPr>
+              <w:rPr>
+                <w:rFonts w:ascii="Times New Roman" w:hAnsi="Times New Roman" w:cs="Times New Roman"/>
+                <w:b/>
+                <w:bCs/>
+                <w:sz w:val="24"/>
+                <w:szCs w:val="24"/>
+              </w:rPr>
+            </w:pPr>
+            <w:r>
+              <w:rPr>
+                <w:rFonts w:ascii="Times New Roman" w:hAnsi="Times New Roman" w:cs="Times New Roman"/>
+                <w:b/>
+                <w:bCs/>
+                <w:sz w:val="24"/>
+                <w:szCs w:val="24"/>
+              </w:rPr>
+              <w:t>Merge Sort:</w:t>
+            </w:r>
+          </w:p>
+          <w:p>
+            <w:pPr>
+              <w:rPr>
+                <w:rFonts w:ascii="Times New Roman" w:hAnsi="Times New Roman" w:cs="Times New Roman"/>
+                <w:sz w:val="24"/>
+                <w:szCs w:val="24"/>
+              </w:rPr>
+            </w:pPr>
+            <w:r>
+              <w:rPr>
+                <w:rFonts w:ascii="Times New Roman" w:hAnsi="Times New Roman" w:cs="Times New Roman"/>
+                <w:sz w:val="24"/>
+                <w:szCs w:val="24"/>
+              </w:rPr>
+              <w:t>Merge Sort has a space complexity of O(n) since it requires additional space to store the merged sub-arrays during the merging phase. However, this additional space is proportional to the size of the input array and is not dependent on the input distribution.</w:t>
+            </w:r>
+          </w:p>
+          <w:p>
+            <w:pPr>
+              <w:rPr>
+                <w:rFonts w:ascii="Times New Roman" w:hAnsi="Times New Roman" w:cs="Times New Roman"/>
+                <w:sz w:val="24"/>
+                <w:szCs w:val="24"/>
+              </w:rPr>
+            </w:pPr>
+          </w:p>
+          <w:p>
+            <w:pPr>
+              <w:rPr>
+                <w:rFonts w:ascii="Times New Roman" w:hAnsi="Times New Roman" w:cs="Times New Roman"/>
+                <w:b/>
+                <w:bCs/>
+                <w:sz w:val="24"/>
+                <w:szCs w:val="24"/>
+              </w:rPr>
+            </w:pPr>
+            <w:r>
+              <w:rPr>
+                <w:rFonts w:ascii="Times New Roman" w:hAnsi="Times New Roman" w:cs="Times New Roman"/>
+                <w:b/>
+                <w:bCs/>
+                <w:sz w:val="24"/>
+                <w:szCs w:val="24"/>
+              </w:rPr>
+              <w:t>Quick Sort:</w:t>
+            </w:r>
+          </w:p>
+          <w:p>
+            <w:pPr>
+              <w:rPr>
+                <w:rFonts w:ascii="Segoe UI" w:hAnsi="Segoe UI" w:cs="Segoe UI"/>
+                <w:color w:val="ECECEC"/>
+                <w:shd w:val="clear" w:color="auto" w:fill="212121"/>
+              </w:rPr>
+            </w:pPr>
+            <w:r>
+              <w:rPr>
+                <w:rFonts w:ascii="Times New Roman" w:hAnsi="Times New Roman" w:cs="Times New Roman"/>
+                <w:sz w:val="24"/>
+                <w:szCs w:val="24"/>
+              </w:rPr>
+              <w:t>Quick Sort has an average-case space complexity of O(log n) due to its recursive nature, as the space required for each recursive call is proportional to the logarithm of the input size. However, in the worst-case scenario, Quick Sort can have a space complexity of O(n) due to the recursion stack reaching its maximum depth if the partitions are highly unbalance</w:t>
+            </w:r>
+            <w:r>
+              <w:rPr>
+                <w:rFonts w:ascii="Times New Roman" w:hAnsi="Times New Roman" w:cs="Times New Roman"/>
+                <w:sz w:val="24"/>
+                <w:szCs w:val="24"/>
+              </w:rPr>
+              <w:t>d.</w:t>
+            </w:r>
+          </w:p>
+          <w:p>
+            <w:pPr>
+              <w:rPr>
+                <w:rFonts w:ascii="Times New Roman" w:hAnsi="Times New Roman" w:cs="Times New Roman"/>
+                <w:b/>
+                <w:bCs/>
+                <w:sz w:val="24"/>
+                <w:szCs w:val="24"/>
+              </w:rPr>
+            </w:pPr>
+          </w:p>
+        </w:tc>
+      </w:tr>
+      <w:tr>
+        <w:trPr>
+          <w:trHeight w:val="1190"/>
+        </w:trPr>
+        <w:tc>
+          <w:tcPr>
+            <w:tcW w:w="1920" w:type="dxa"/>
+          </w:tcPr>
+          <w:p>
+            <w:pPr>
+              <w:pBdr>
+                <w:top w:val="nil"/>
+                <w:left w:val="nil"/>
+                <w:bottom w:val="nil"/>
+                <w:right w:val="nil"/>
+                <w:between w:val="nil"/>
+              </w:pBdr>
+              <w:spacing w:before="97" w:line="276" w:lineRule="auto"/>
+              <w:ind w:right="93"/>
+              <w:rPr>
+                <w:rFonts w:ascii="Times New Roman" w:eastAsia="Times New Roman" w:hAnsi="Times New Roman" w:cs="Times New Roman"/>
+                <w:b/>
+                <w:color w:val="000000"/>
+                <w:sz w:val="26"/>
+                <w:szCs w:val="26"/>
+              </w:rPr>
+            </w:pPr>
+            <w:r>
+              <w:rPr>
+                <w:rFonts w:ascii="Times New Roman" w:eastAsia="Times New Roman" w:hAnsi="Times New Roman" w:cs="Times New Roman"/>
+                <w:b/>
+                <w:color w:val="000000"/>
+                <w:sz w:val="26"/>
+                <w:szCs w:val="26"/>
+              </w:rPr>
               <w:t>Conclusion</w:t>
             </w:r>
           </w:p>

</xml_diff>